<commit_message>
Modifications dans la documentations
Correction de tournures de phrases
</commit_message>
<xml_diff>
--- a/Docs/src/PO 2020 CANCRE_SIMULATOR Rapport de travail.docx
+++ b/Docs/src/PO 2020 CANCRE_SIMULATOR Rapport de travail.docx
@@ -189,7 +189,7 @@
                                     <w:alias w:val="Année"/>
                                     <w:id w:val="1012341074"/>
                                     <w:dataBinding w:prefixMappings="xmlns:ns0='http://schemas.microsoft.com/office/2006/coverPageProps'" w:xpath="/ns0:CoverPageProperties[1]/ns0:PublishDate[1]" w:storeItemID="{55AF091B-3C7A-41E3-B477-F2FDAA23CFDA}"/>
-                                    <w:date w:fullDate="2020-09-30T00:00:00Z">
+                                    <w:date w:fullDate="2020-10-05T00:00:00Z">
                                       <w:dateFormat w:val="yyyy"/>
                                       <w:lid w:val="fr-FR"/>
                                       <w:storeMappedDataAs w:val="dateTime"/>
@@ -348,7 +348,7 @@
                                     <w:alias w:val="Date"/>
                                     <w:id w:val="1724480474"/>
                                     <w:dataBinding w:prefixMappings="xmlns:ns0='http://schemas.microsoft.com/office/2006/coverPageProps'" w:xpath="/ns0:CoverPageProperties[1]/ns0:PublishDate[1]" w:storeItemID="{55AF091B-3C7A-41E3-B477-F2FDAA23CFDA}"/>
-                                    <w:date w:fullDate="2020-09-30T00:00:00Z">
+                                    <w:date w:fullDate="2020-10-05T00:00:00Z">
                                       <w:dateFormat w:val="dd/MM/yyyy"/>
                                       <w:lid w:val="fr-FR"/>
                                       <w:storeMappedDataAs w:val="dateTime"/>
@@ -371,7 +371,7 @@
                                           <w:color w:val="FFFFFF" w:themeColor="background1"/>
                                           <w:lang w:val="fr-FR"/>
                                         </w:rPr>
-                                        <w:t>30/09/2020</w:t>
+                                        <w:t>05/10/2020</w:t>
                                       </w:r>
                                     </w:p>
                                   </w:sdtContent>
@@ -416,7 +416,7 @@
                               <w:alias w:val="Année"/>
                               <w:id w:val="1012341074"/>
                               <w:dataBinding w:prefixMappings="xmlns:ns0='http://schemas.microsoft.com/office/2006/coverPageProps'" w:xpath="/ns0:CoverPageProperties[1]/ns0:PublishDate[1]" w:storeItemID="{55AF091B-3C7A-41E3-B477-F2FDAA23CFDA}"/>
-                              <w:date w:fullDate="2020-09-30T00:00:00Z">
+                              <w:date w:fullDate="2020-10-05T00:00:00Z">
                                 <w:dateFormat w:val="yyyy"/>
                                 <w:lid w:val="fr-FR"/>
                                 <w:storeMappedDataAs w:val="dateTime"/>
@@ -530,7 +530,7 @@
                               <w:alias w:val="Date"/>
                               <w:id w:val="1724480474"/>
                               <w:dataBinding w:prefixMappings="xmlns:ns0='http://schemas.microsoft.com/office/2006/coverPageProps'" w:xpath="/ns0:CoverPageProperties[1]/ns0:PublishDate[1]" w:storeItemID="{55AF091B-3C7A-41E3-B477-F2FDAA23CFDA}"/>
-                              <w:date w:fullDate="2020-09-30T00:00:00Z">
+                              <w:date w:fullDate="2020-10-05T00:00:00Z">
                                 <w:dateFormat w:val="dd/MM/yyyy"/>
                                 <w:lid w:val="fr-FR"/>
                                 <w:storeMappedDataAs w:val="dateTime"/>
@@ -553,7 +553,7 @@
                                     <w:color w:val="FFFFFF" w:themeColor="background1"/>
                                     <w:lang w:val="fr-FR"/>
                                   </w:rPr>
-                                  <w:t>30/09/2020</w:t>
+                                  <w:t>05/10/2020</w:t>
                                 </w:r>
                               </w:p>
                             </w:sdtContent>
@@ -5201,27 +5201,14 @@
       <w:r>
         <w:t xml:space="preserve">Figure </w:t>
       </w:r>
-      <w:r>
-        <w:fldChar w:fldCharType="begin"/>
-      </w:r>
-      <w:r>
-        <w:instrText xml:space="preserve"> SEQ Figure \* ARABIC </w:instrText>
-      </w:r>
-      <w:r>
-        <w:fldChar w:fldCharType="separate"/>
-      </w:r>
-      <w:r>
-        <w:rPr>
-          <w:noProof/>
-        </w:rPr>
-        <w:t>1</w:t>
-      </w:r>
-      <w:r>
-        <w:rPr>
-          <w:noProof/>
-        </w:rPr>
-        <w:fldChar w:fldCharType="end"/>
-      </w:r>
+      <w:fldSimple w:instr=" SEQ Figure \* ARABIC ">
+        <w:r>
+          <w:rPr>
+            <w:noProof/>
+          </w:rPr>
+          <w:t>1</w:t>
+        </w:r>
+      </w:fldSimple>
       <w:r>
         <w:t xml:space="preserve"> La salle de classe et ses trois professeurs</w:t>
       </w:r>
@@ -5789,7 +5776,21 @@
           <w:b/>
           <w:bCs/>
         </w:rPr>
-        <w:t>Le GameManger :</w:t>
+        <w:t>Le GameMan</w:t>
+      </w:r>
+      <w:r>
+        <w:rPr>
+          <w:b/>
+          <w:bCs/>
+        </w:rPr>
+        <w:t>a</w:t>
+      </w:r>
+      <w:r>
+        <w:rPr>
+          <w:b/>
+          <w:bCs/>
+        </w:rPr>
+        <w:t>ger :</w:t>
       </w:r>
       <w:r>
         <w:br/>
@@ -6056,7 +6057,10 @@
         <w:t xml:space="preserve">au tableau </w:t>
       </w:r>
       <w:r>
-        <w:t>s’efface et laisse place au score du joueur</w:t>
+        <w:t>est remplacée par le</w:t>
+      </w:r>
+      <w:r>
+        <w:t xml:space="preserve"> score du joueur</w:t>
       </w:r>
       <w:r>
         <w:t>.</w:t>
@@ -6077,7 +6081,10 @@
         <w:t>Le score du joueur s’incrémente ou se décrémente à chaque fois qu’il marque ou perd des points</w:t>
       </w:r>
       <w:r>
-        <w:t>, le joueur peut avoir des points négatifs</w:t>
+        <w:t>, le joueur peut avoir</w:t>
+      </w:r>
+      <w:r>
+        <w:t xml:space="preserve"> un score négatif</w:t>
       </w:r>
       <w:r>
         <w:t>.</w:t>
@@ -6144,7 +6151,7 @@
     </w:p>
     <w:p>
       <w:r>
-        <w:t xml:space="preserve">Nous avons mis en place un serveur TCP dans notre projet qui permet de connecter plusieurs téléphones via Wi-Fi et donc d’envoyer des informations entre le jeu et l’application mobile (donnée du gyroscope, </w:t>
+        <w:t xml:space="preserve">Nous avons mis en place un serveur TCP dans notre projet qui permet de connecter plusieurs téléphones via Wi-Fi et d’envoyer des informations entre le jeu et l’application mobile (donnée du gyroscope, </w:t>
       </w:r>
       <w:r>
         <w:t xml:space="preserve">action de </w:t>
@@ -6265,30 +6272,14 @@
                               <w:r>
                                 <w:t xml:space="preserve">Figure </w:t>
                               </w:r>
-                              <w:r>
-                                <w:fldChar w:fldCharType="begin"/>
-                              </w:r>
-                              <w:r>
-                                <w:instrText xml:space="preserve"> SEQ </w:instrText>
-                              </w:r>
-                              <w:r>
-                                <w:instrText xml:space="preserve">Figure \* ARABIC </w:instrText>
-                              </w:r>
-                              <w:r>
-                                <w:fldChar w:fldCharType="separate"/>
-                              </w:r>
-                              <w:r>
-                                <w:rPr>
-                                  <w:noProof/>
-                                </w:rPr>
-                                <w:t>2</w:t>
-                              </w:r>
-                              <w:r>
-                                <w:rPr>
-                                  <w:noProof/>
-                                </w:rPr>
-                                <w:fldChar w:fldCharType="end"/>
-                              </w:r>
+                              <w:fldSimple w:instr=" SEQ Figure \* ARABIC ">
+                                <w:r>
+                                  <w:rPr>
+                                    <w:noProof/>
+                                  </w:rPr>
+                                  <w:t>2</w:t>
+                                </w:r>
+                              </w:fldSimple>
                               <w:r>
                                 <w:t xml:space="preserve"> Ecran d'accueil de l'application</w:t>
                               </w:r>
@@ -6353,30 +6344,14 @@
                         <w:r>
                           <w:t xml:space="preserve">Figure </w:t>
                         </w:r>
-                        <w:r>
-                          <w:fldChar w:fldCharType="begin"/>
-                        </w:r>
-                        <w:r>
-                          <w:instrText xml:space="preserve"> SEQ </w:instrText>
-                        </w:r>
-                        <w:r>
-                          <w:instrText xml:space="preserve">Figure \* ARABIC </w:instrText>
-                        </w:r>
-                        <w:r>
-                          <w:fldChar w:fldCharType="separate"/>
-                        </w:r>
-                        <w:r>
-                          <w:rPr>
-                            <w:noProof/>
-                          </w:rPr>
-                          <w:t>2</w:t>
-                        </w:r>
-                        <w:r>
-                          <w:rPr>
-                            <w:noProof/>
-                          </w:rPr>
-                          <w:fldChar w:fldCharType="end"/>
-                        </w:r>
+                        <w:fldSimple w:instr=" SEQ Figure \* ARABIC ">
+                          <w:r>
+                            <w:rPr>
+                              <w:noProof/>
+                            </w:rPr>
+                            <w:t>2</w:t>
+                          </w:r>
+                        </w:fldSimple>
                         <w:r>
                           <w:t xml:space="preserve"> Ecran d'accueil de l'application</w:t>
                         </w:r>
@@ -6448,7 +6423,13 @@
         <w:t>est fonctionnelle</w:t>
       </w:r>
       <w:r>
-        <w:t>, mais le problème irrésolvable est la traduction des données reçu</w:t>
+        <w:t>, mais le problème i</w:t>
+      </w:r>
+      <w:r>
+        <w:t>nsoluble</w:t>
+      </w:r>
+      <w:r>
+        <w:t xml:space="preserve"> est la traduction des données reçu</w:t>
       </w:r>
       <w:r>
         <w:t>e</w:t>
@@ -6677,23 +6658,18 @@
         <w:t>a totalité du</w:t>
       </w:r>
       <w:r>
-        <w:t xml:space="preserve"> projet est disponible sur GitHub</w:t>
-      </w:r>
-      <w:r>
-        <w:t>.</w:t>
-      </w:r>
-    </w:p>
-    <w:p>
+        <w:t xml:space="preserve"> projet est disponible sur </w:t>
+      </w:r>
       <w:hyperlink r:id="rId19" w:history="1">
         <w:r>
           <w:rPr>
             <w:rStyle w:val="Lienhypertexte"/>
           </w:rPr>
-          <w:t>https://github.com/ThomasAmstutz/cancre_simulator</w:t>
+          <w:t>GitHub</w:t>
         </w:r>
       </w:hyperlink>
       <w:r>
-        <w:t xml:space="preserve"> </w:t>
+        <w:t>.</w:t>
       </w:r>
     </w:p>
     <w:p>
@@ -7144,7 +7120,7 @@
           <v:shape id="_x0000_i1025" type="#_x0000_t75" style="width:453.35pt;height:554.1pt" o:ole="">
             <v:imagedata r:id="rId21" o:title=""/>
           </v:shape>
-          <o:OLEObject Type="Embed" ProgID="Visio.Drawing.15" ShapeID="_x0000_i1025" DrawAspect="Content" ObjectID="_1662976597" r:id="rId22"/>
+          <o:OLEObject Type="Embed" ProgID="Visio.Drawing.15" ShapeID="_x0000_i1025" DrawAspect="Content" ObjectID="_1663393095" r:id="rId22"/>
         </w:object>
       </w:r>
     </w:p>
@@ -8292,7 +8268,7 @@
       <w:rPr>
         <w:noProof/>
       </w:rPr>
-      <w:t>30 septembre 2020</w:t>
+      <w:t>5 octobre 2020</w:t>
     </w:r>
     <w:r>
       <w:fldChar w:fldCharType="end"/>
@@ -8324,27 +8300,14 @@
     <w:r>
       <w:t>/</w:t>
     </w:r>
-    <w:r>
-      <w:fldChar w:fldCharType="begin"/>
-    </w:r>
-    <w:r>
-      <w:instrText>SECTIONPAGES  \* Arabic  \* MERGEFORMAT</w:instrText>
-    </w:r>
-    <w:r>
-      <w:fldChar w:fldCharType="separate"/>
-    </w:r>
-    <w:r>
-      <w:rPr>
-        <w:noProof/>
-      </w:rPr>
-      <w:t>10</w:t>
-    </w:r>
-    <w:r>
-      <w:rPr>
-        <w:noProof/>
-      </w:rPr>
-      <w:fldChar w:fldCharType="end"/>
-    </w:r>
+    <w:fldSimple w:instr="SECTIONPAGES  \* Arabic  \* MERGEFORMAT">
+      <w:r>
+        <w:rPr>
+          <w:noProof/>
+        </w:rPr>
+        <w:t>10</w:t>
+      </w:r>
+    </w:fldSimple>
   </w:p>
 </w:ftr>
 </file>
@@ -8466,21 +8429,11 @@
     <w:r>
       <w:tab/>
     </w:r>
-    <w:r>
-      <w:fldChar w:fldCharType="begin"/>
-    </w:r>
-    <w:r>
-      <w:instrText xml:space="preserve"> TITLE  \* FirstCap  \* MERGEFORMAT </w:instrText>
-    </w:r>
-    <w:r>
-      <w:fldChar w:fldCharType="separate"/>
-    </w:r>
-    <w:r>
-      <w:t>Rapport de travail</w:t>
-    </w:r>
-    <w:r>
-      <w:fldChar w:fldCharType="end"/>
-    </w:r>
+    <w:fldSimple w:instr=" TITLE  \* FirstCap  \* MERGEFORMAT ">
+      <w:r>
+        <w:t>Rapport de travail</w:t>
+      </w:r>
+    </w:fldSimple>
   </w:p>
 </w:hdr>
 </file>
@@ -11516,7 +11469,7 @@
 
 <file path=customXml/item1.xml><?xml version="1.0" encoding="utf-8"?>
 <CoverPageProperties xmlns="http://schemas.microsoft.com/office/2006/coverPageProps">
-  <PublishDate>2020-09-30T00:00:00</PublishDate>
+  <PublishDate>2020-10-05T00:00:00</PublishDate>
   <Abstract/>
   <CompanyAddress/>
   <CompanyPhone/>
@@ -11535,7 +11488,9 @@
 </file>
 
 <file path=customXml/item3.xml><?xml version="1.0" encoding="utf-8"?>
-<b:Sources xmlns:b="http://schemas.openxmlformats.org/officeDocument/2006/bibliography" xmlns="http://schemas.openxmlformats.org/officeDocument/2006/bibliography" SelectedStyle="\APASixthEditionOfficeOnline.xsl" StyleName="APA" Version="6"/>
+<p:properties xmlns:p="http://schemas.microsoft.com/office/2006/metadata/properties" xmlns:xsi="http://www.w3.org/2001/XMLSchema-instance" xmlns:pc="http://schemas.microsoft.com/office/infopath/2007/PartnerControls">
+  <documentManagement/>
+</p:properties>
 </file>
 
 <file path=customXml/item4.xml><?xml version="1.0" encoding="utf-8"?>
@@ -11750,9 +11705,7 @@
 </file>
 
 <file path=customXml/item5.xml><?xml version="1.0" encoding="utf-8"?>
-<p:properties xmlns:p="http://schemas.microsoft.com/office/2006/metadata/properties" xmlns:xsi="http://www.w3.org/2001/XMLSchema-instance" xmlns:pc="http://schemas.microsoft.com/office/infopath/2007/PartnerControls">
-  <documentManagement/>
-</p:properties>
+<b:Sources xmlns:b="http://schemas.openxmlformats.org/officeDocument/2006/bibliography" xmlns="http://schemas.openxmlformats.org/officeDocument/2006/bibliography" SelectedStyle="\APASixthEditionOfficeOnline.xsl" StyleName="APA" Version="6"/>
 </file>
 
 <file path=customXml/itemProps1.xml><?xml version="1.0" encoding="utf-8"?>
@@ -11772,9 +11725,10 @@
 </file>
 
 <file path=customXml/itemProps3.xml><?xml version="1.0" encoding="utf-8"?>
-<ds:datastoreItem xmlns:ds="http://schemas.openxmlformats.org/officeDocument/2006/customXml" ds:itemID="{686D259B-3B0F-451B-8276-230012BFE411}">
+<ds:datastoreItem xmlns:ds="http://schemas.openxmlformats.org/officeDocument/2006/customXml" ds:itemID="{87BE4075-2D96-489D-B136-748310E7A9AC}">
   <ds:schemaRefs>
-    <ds:schemaRef ds:uri="http://schemas.openxmlformats.org/officeDocument/2006/bibliography"/>
+    <ds:schemaRef ds:uri="http://schemas.microsoft.com/office/2006/metadata/properties"/>
+    <ds:schemaRef ds:uri="http://schemas.microsoft.com/office/infopath/2007/PartnerControls"/>
   </ds:schemaRefs>
 </ds:datastoreItem>
 </file>
@@ -11799,10 +11753,9 @@
 </file>
 
 <file path=customXml/itemProps5.xml><?xml version="1.0" encoding="utf-8"?>
-<ds:datastoreItem xmlns:ds="http://schemas.openxmlformats.org/officeDocument/2006/customXml" ds:itemID="{87BE4075-2D96-489D-B136-748310E7A9AC}">
+<ds:datastoreItem xmlns:ds="http://schemas.openxmlformats.org/officeDocument/2006/customXml" ds:itemID="{686D259B-3B0F-451B-8276-230012BFE411}">
   <ds:schemaRefs>
-    <ds:schemaRef ds:uri="http://schemas.microsoft.com/office/2006/metadata/properties"/>
-    <ds:schemaRef ds:uri="http://schemas.microsoft.com/office/infopath/2007/PartnerControls"/>
+    <ds:schemaRef ds:uri="http://schemas.openxmlformats.org/officeDocument/2006/bibliography"/>
   </ds:schemaRefs>
 </ds:datastoreItem>
 </file>
</xml_diff>